<commit_message>
Añadidas imágenes (falta solo facioterapia vietnamita)
</commit_message>
<xml_diff>
--- a/Recursos/Documentación/Memoria.docx
+++ b/Recursos/Documentación/Memoria.docx
@@ -5,7 +5,12 @@
     <w:sdt>
       <w:sdtPr>
         <w:rPr>
-          <w:rFonts w:eastAsiaTheme="majorEastAsia"/>
+          <w:rFonts w:asciiTheme="majorHAnsi" w:eastAsiaTheme="majorEastAsia" w:hAnsiTheme="majorHAnsi" w:cstheme="majorBidi"/>
+          <w:b/>
+          <w:bCs/>
+          <w:color w:val="345A8A" w:themeColor="accent1" w:themeShade="B5"/>
+          <w:sz w:val="32"/>
+          <w:szCs w:val="32"/>
         </w:rPr>
         <w:id w:val="19576090"/>
         <w:docPartObj>
@@ -25,6 +30,7 @@
             <w:rPr>
               <w:rFonts w:eastAsiaTheme="majorEastAsia"/>
               <w:noProof/>
+              <w:lang w:eastAsia="es-ES_tradnl"/>
             </w:rPr>
             <w:drawing>
               <wp:anchor distT="0" distB="0" distL="114300" distR="114300" simplePos="0" relativeHeight="251662336" behindDoc="1" locked="0" layoutInCell="1" allowOverlap="1">
@@ -78,6 +84,7 @@
             <w:rPr>
               <w:rFonts w:eastAsiaTheme="majorEastAsia"/>
               <w:noProof/>
+              <w:lang w:eastAsia="es-ES_tradnl"/>
             </w:rPr>
             <w:drawing>
               <wp:anchor distT="0" distB="0" distL="114300" distR="114300" simplePos="0" relativeHeight="251661312" behindDoc="1" locked="0" layoutInCell="1" allowOverlap="1">
@@ -131,6 +138,7 @@
             <w:rPr>
               <w:rFonts w:eastAsiaTheme="majorEastAsia"/>
               <w:noProof/>
+              <w:lang w:eastAsia="es-ES_tradnl"/>
             </w:rPr>
             <w:drawing>
               <wp:anchor distT="0" distB="0" distL="114300" distR="114300" simplePos="0" relativeHeight="251663360" behindDoc="1" locked="0" layoutInCell="1" allowOverlap="1">
@@ -370,7 +378,13 @@
         <w:sdt>
           <w:sdtPr>
             <w:rPr>
-              <w:lang w:val="es-ES"/>
+              <w:rFonts w:asciiTheme="minorHAnsi" w:eastAsiaTheme="minorHAnsi" w:hAnsiTheme="minorHAnsi" w:cstheme="minorBidi"/>
+              <w:b w:val="0"/>
+              <w:bCs w:val="0"/>
+              <w:color w:val="auto"/>
+              <w:sz w:val="24"/>
+              <w:szCs w:val="24"/>
+              <w:lang w:val="es-ES" w:eastAsia="en-US"/>
             </w:rPr>
             <w:id w:val="19576104"/>
             <w:docPartObj>
@@ -380,13 +394,7 @@
           </w:sdtPr>
           <w:sdtEndPr>
             <w:rPr>
-              <w:rFonts w:asciiTheme="minorHAnsi" w:eastAsiaTheme="minorHAnsi" w:hAnsiTheme="minorHAnsi" w:cstheme="minorBidi"/>
-              <w:b w:val="0"/>
-              <w:bCs w:val="0"/>
-              <w:color w:val="auto"/>
-              <w:sz w:val="24"/>
-              <w:szCs w:val="24"/>
-              <w:lang w:val="es-ES_tradnl" w:eastAsia="en-US"/>
+              <w:lang w:val="es-ES_tradnl"/>
             </w:rPr>
           </w:sdtEndPr>
           <w:sdtContent>
@@ -1130,9 +1138,33 @@
       </w:r>
       <w:bookmarkStart w:id="2" w:name="_Toc253660057"/>
       <w:r>
-        <w:t>REQUISITOS INICIALES (Funcionales, no funcionales, restricciones…)</w:t>
+        <w:t xml:space="preserve">REQUISITOS INICIALES </w:t>
       </w:r>
       <w:bookmarkEnd w:id="2"/>
+    </w:p>
+    <w:p>
+      <w:pPr>
+        <w:pStyle w:val="Ttulo2"/>
+      </w:pPr>
+      <w:r>
+        <w:t>Requisitos Funcionales</w:t>
+      </w:r>
+    </w:p>
+    <w:p>
+      <w:pPr>
+        <w:pStyle w:val="Ttulo2"/>
+      </w:pPr>
+      <w:r>
+        <w:t>Requisitos no Funcionales</w:t>
+      </w:r>
+    </w:p>
+    <w:p>
+      <w:pPr>
+        <w:pStyle w:val="Ttulo2"/>
+      </w:pPr>
+      <w:r>
+        <w:t>Restricciones</w:t>
+      </w:r>
     </w:p>
     <w:p>
       <w:pPr>
@@ -1182,9 +1214,35 @@
       </w:r>
       <w:bookmarkStart w:id="6" w:name="_Toc253660061"/>
       <w:r>
-        <w:t>APARTADO TÉCNICO (lenguajes utilizados, herramientas de desarrollo, hosting…)</w:t>
+        <w:t xml:space="preserve">APARTADO TÉCNICO </w:t>
       </w:r>
       <w:bookmarkEnd w:id="6"/>
+    </w:p>
+    <w:p>
+      <w:pPr>
+        <w:pStyle w:val="Ttulo2"/>
+      </w:pPr>
+      <w:r>
+        <w:t>Lenguajes utilizados</w:t>
+      </w:r>
+    </w:p>
+    <w:p>
+      <w:pPr>
+        <w:pStyle w:val="Ttulo2"/>
+      </w:pPr>
+      <w:r>
+        <w:t>Herramientas de desarrollo</w:t>
+      </w:r>
+    </w:p>
+    <w:p>
+      <w:pPr>
+        <w:pStyle w:val="Ttulo2"/>
+      </w:pPr>
+      <w:proofErr w:type="spellStart"/>
+      <w:r>
+        <w:t>Hosting</w:t>
+      </w:r>
+      <w:proofErr w:type="spellEnd"/>
     </w:p>
     <w:p>
       <w:pPr>
@@ -1432,6 +1490,30 @@
       <w:szCs w:val="32"/>
     </w:rPr>
   </w:style>
+  <w:style w:type="paragraph" w:styleId="Ttulo2">
+    <w:name w:val="heading 2"/>
+    <w:basedOn w:val="Normal"/>
+    <w:next w:val="Normal"/>
+    <w:link w:val="Ttulo2Car"/>
+    <w:uiPriority w:val="9"/>
+    <w:unhideWhenUsed/>
+    <w:qFormat/>
+    <w:rsid w:val="00516F83"/>
+    <w:pPr>
+      <w:keepNext/>
+      <w:keepLines/>
+      <w:spacing w:before="200" w:after="0"/>
+      <w:outlineLvl w:val="1"/>
+    </w:pPr>
+    <w:rPr>
+      <w:rFonts w:asciiTheme="majorHAnsi" w:eastAsiaTheme="majorEastAsia" w:hAnsiTheme="majorHAnsi" w:cstheme="majorBidi"/>
+      <w:b/>
+      <w:bCs/>
+      <w:color w:val="4F81BD" w:themeColor="accent1"/>
+      <w:sz w:val="26"/>
+      <w:szCs w:val="26"/>
+    </w:rPr>
+  </w:style>
   <w:style w:type="character" w:default="1" w:styleId="Fuentedeprrafopredeter">
     <w:name w:val="Default Paragraph Font"/>
     <w:semiHidden/>
@@ -1650,6 +1732,21 @@
     <w:rPr>
       <w:sz w:val="20"/>
       <w:szCs w:val="20"/>
+    </w:rPr>
+  </w:style>
+  <w:style w:type="character" w:customStyle="1" w:styleId="Ttulo2Car">
+    <w:name w:val="Título 2 Car"/>
+    <w:basedOn w:val="Fuentedeprrafopredeter"/>
+    <w:link w:val="Ttulo2"/>
+    <w:uiPriority w:val="9"/>
+    <w:rsid w:val="00516F83"/>
+    <w:rPr>
+      <w:rFonts w:asciiTheme="majorHAnsi" w:eastAsiaTheme="majorEastAsia" w:hAnsiTheme="majorHAnsi" w:cstheme="majorBidi"/>
+      <w:b/>
+      <w:bCs/>
+      <w:color w:val="4F81BD" w:themeColor="accent1"/>
+      <w:sz w:val="26"/>
+      <w:szCs w:val="26"/>
     </w:rPr>
   </w:style>
 </w:styles>
@@ -1688,74 +1785,6 @@
               <w:lang w:val="es-ES"/>
             </w:rPr>
             <w:t>[Título del documento]</w:t>
-          </w:r>
-        </w:p>
-      </w:docPartBody>
-    </w:docPart>
-    <w:docPart>
-      <w:docPartPr>
-        <w:name w:val="594343F42F57FD4491E7B8FDF63814FD"/>
-        <w:category>
-          <w:name w:val="General"/>
-          <w:gallery w:val="placeholder"/>
-        </w:category>
-        <w:types>
-          <w:type w:val="bbPlcHdr"/>
-        </w:types>
-        <w:behaviors>
-          <w:behavior w:val="content"/>
-        </w:behaviors>
-        <w:guid w:val="{EECDA76E-401B-024C-9ED5-078643BF4332}"/>
-      </w:docPartPr>
-      <w:docPartBody>
-        <w:p>
-          <w:pPr>
-            <w:pStyle w:val="594343F42F57FD4491E7B8FDF63814FD"/>
-          </w:pPr>
-          <w:r>
-            <w:rPr>
-              <w:rFonts w:asciiTheme="majorHAnsi" w:hAnsiTheme="majorHAnsi"/>
-              <w:b/>
-              <w:color w:val="365F91" w:themeColor="accent1" w:themeShade="BF"/>
-              <w:sz w:val="44"/>
-              <w:szCs w:val="44"/>
-              <w:lang w:val="es-ES"/>
-            </w:rPr>
-            <w:t>[Subtítulo del documento]</w:t>
-          </w:r>
-        </w:p>
-      </w:docPartBody>
-    </w:docPart>
-    <w:docPart>
-      <w:docPartPr>
-        <w:name w:val="319088D20C07DA42A285F2D96F3D8ACC"/>
-        <w:category>
-          <w:name w:val="General"/>
-          <w:gallery w:val="placeholder"/>
-        </w:category>
-        <w:types>
-          <w:type w:val="bbPlcHdr"/>
-        </w:types>
-        <w:behaviors>
-          <w:behavior w:val="content"/>
-        </w:behaviors>
-        <w:guid w:val="{5FE5EF11-6992-944F-A775-96FC16E86807}"/>
-      </w:docPartPr>
-      <w:docPartBody>
-        <w:p>
-          <w:pPr>
-            <w:pStyle w:val="319088D20C07DA42A285F2D96F3D8ACC"/>
-          </w:pPr>
-          <w:r>
-            <w:rPr>
-              <w:rFonts w:asciiTheme="majorHAnsi" w:hAnsiTheme="majorHAnsi"/>
-              <w:b/>
-              <w:color w:val="365F91" w:themeColor="accent1" w:themeShade="BF"/>
-              <w:sz w:val="36"/>
-              <w:szCs w:val="36"/>
-              <w:lang w:val="es-ES"/>
-            </w:rPr>
-            <w:t>[Nombre del autor]</w:t>
           </w:r>
         </w:p>
       </w:docPartBody>
@@ -1820,10 +1849,11 @@
   </w:compat>
   <w:rsids>
     <w:rsidRoot w:val="00A72AE7"/>
+    <w:rsid w:val="00844277"/>
     <w:rsid w:val="00A72AE7"/>
   </w:rsids>
   <m:mathPr>
-    <m:mathFont m:val="Times New Roman"/>
+    <m:mathFont m:val="Impact"/>
     <m:brkBin m:val="before"/>
     <m:brkBinSub m:val="--"/>
     <m:smallFrac m:val="off"/>
@@ -2000,6 +2030,7 @@
   <w:style w:type="paragraph" w:default="1" w:styleId="Normal">
     <w:name w:val="Normal"/>
     <w:qFormat/>
+    <w:rsid w:val="00844277"/>
   </w:style>
   <w:style w:type="character" w:default="1" w:styleId="Fuentedeprrafopredeter">
     <w:name w:val="Default Paragraph Font"/>

</xml_diff>